<commit_message>
operators and complex queries
</commit_message>
<xml_diff>
--- a/node.docx
+++ b/node.docx
@@ -21,23 +21,7 @@
           <w:sz w:val="28"/>
           <w:szCs w:val="28"/>
         </w:rPr>
-        <w:t xml:space="preserve">Đối mới mongoDB thì ta Lớn nhấn là cluster trong cluster thì có các database, trong database thì có collection. Và </w:t>
-      </w:r>
-      <w:r>
-        <w:rPr>
-          <w:rFonts w:ascii="Arial" w:hAnsi="Arial" w:cs="Arial"/>
-          <w:sz w:val="28"/>
-          <w:szCs w:val="28"/>
-        </w:rPr>
-        <w:t>collection</w:t>
-      </w:r>
-      <w:r>
-        <w:rPr>
-          <w:rFonts w:ascii="Arial" w:hAnsi="Arial" w:cs="Arial"/>
-          <w:sz w:val="28"/>
-          <w:szCs w:val="28"/>
-        </w:rPr>
-        <w:t xml:space="preserve"> chính là những object mình cần lưu như employee, user …</w:t>
+        <w:t>Đối mới mongoDB thì ta Lớn nhấn là cluster trong cluster thì có các database, trong database thì có collection. Và collection chính là những object mình cần lưu như employee, user …</w:t>
       </w:r>
       <w:r>
         <w:rPr>
@@ -545,47 +529,7 @@
           <w:sz w:val="28"/>
           <w:szCs w:val="28"/>
         </w:rPr>
-        <w:t>db.nameCollection.insert</w:t>
-      </w:r>
-      <w:r>
-        <w:rPr>
-          <w:rFonts w:ascii="Arial" w:hAnsi="Arial" w:cs="Arial"/>
-          <w:b/>
-          <w:bCs/>
-          <w:sz w:val="28"/>
-          <w:szCs w:val="28"/>
-        </w:rPr>
-        <w:t>Many</w:t>
-      </w:r>
-      <w:r>
-        <w:rPr>
-          <w:rFonts w:ascii="Arial" w:hAnsi="Arial" w:cs="Arial"/>
-          <w:b/>
-          <w:bCs/>
-          <w:sz w:val="28"/>
-          <w:szCs w:val="28"/>
-        </w:rPr>
-        <w:t>(</w:t>
-      </w:r>
-      <w:r>
-        <w:rPr>
-          <w:rFonts w:ascii="Arial" w:hAnsi="Arial" w:cs="Arial"/>
-          <w:b/>
-          <w:bCs/>
-          <w:sz w:val="28"/>
-          <w:szCs w:val="28"/>
-        </w:rPr>
-        <w:t>[]</w:t>
-      </w:r>
-      <w:r>
-        <w:rPr>
-          <w:rFonts w:ascii="Arial" w:hAnsi="Arial" w:cs="Arial"/>
-          <w:b/>
-          <w:bCs/>
-          <w:sz w:val="28"/>
-          <w:szCs w:val="28"/>
-        </w:rPr>
-        <w:t>)</w:t>
+        <w:t>db.nameCollection.insertMany([])</w:t>
       </w:r>
       <w:r>
         <w:rPr>
@@ -728,17 +672,7 @@
           <w:sz w:val="28"/>
           <w:szCs w:val="28"/>
         </w:rPr>
-        <w:t>db.collection.find()</w:t>
-      </w:r>
-      <w:r>
-        <w:rPr>
-          <w:rFonts w:ascii="Arial" w:hAnsi="Arial" w:cs="Arial"/>
-          <w:b/>
-          <w:bCs/>
-          <w:sz w:val="28"/>
-          <w:szCs w:val="28"/>
-        </w:rPr>
-        <w:t xml:space="preserve">. </w:t>
+        <w:t xml:space="preserve">db.collection.find(). </w:t>
       </w:r>
       <w:r>
         <w:rPr>
@@ -797,17 +731,7 @@
           <w:sz w:val="28"/>
           <w:szCs w:val="28"/>
         </w:rPr>
-        <w:t>db.collection.find(</w:t>
-      </w:r>
-      <w:r>
-        <w:rPr>
-          <w:rFonts w:ascii="Arial" w:hAnsi="Arial" w:cs="Arial"/>
-          <w:b/>
-          <w:bCs/>
-          <w:sz w:val="28"/>
-          <w:szCs w:val="28"/>
-        </w:rPr>
-        <w:t>{key: value</w:t>
+        <w:t>db.collection.find({key: value</w:t>
       </w:r>
       <w:r>
         <w:rPr>
@@ -827,27 +751,7 @@
           <w:sz w:val="28"/>
           <w:szCs w:val="28"/>
         </w:rPr>
-        <w:t>}</w:t>
-      </w:r>
-      <w:r>
-        <w:rPr>
-          <w:rFonts w:ascii="Arial" w:hAnsi="Arial" w:cs="Arial"/>
-          <w:b/>
-          <w:bCs/>
-          <w:sz w:val="28"/>
-          <w:szCs w:val="28"/>
-        </w:rPr>
-        <w:t>)</w:t>
-      </w:r>
-      <w:r>
-        <w:rPr>
-          <w:rFonts w:ascii="Arial" w:hAnsi="Arial" w:cs="Arial"/>
-          <w:b/>
-          <w:bCs/>
-          <w:sz w:val="28"/>
-          <w:szCs w:val="28"/>
-        </w:rPr>
-        <w:t xml:space="preserve"> </w:t>
+        <w:t xml:space="preserve">}) </w:t>
       </w:r>
       <w:r>
         <w:rPr>
@@ -925,31 +829,7 @@
           <w:sz w:val="28"/>
           <w:szCs w:val="28"/>
         </w:rPr>
-        <w:t xml:space="preserve">Điều kiện tìm kiếm: Tìm tất cả các tài liệu trong collection books có trường </w:t>
-      </w:r>
-      <w:r>
-        <w:rPr>
-          <w:rFonts w:ascii="Arial" w:hAnsi="Arial" w:cs="Arial"/>
-          <w:sz w:val="28"/>
-          <w:szCs w:val="28"/>
-        </w:rPr>
-        <w:t>key</w:t>
-      </w:r>
-      <w:r>
-        <w:rPr>
-          <w:rFonts w:ascii="Arial" w:hAnsi="Arial" w:cs="Arial"/>
-          <w:sz w:val="28"/>
-          <w:szCs w:val="28"/>
-        </w:rPr>
-        <w:t xml:space="preserve"> </w:t>
-      </w:r>
-      <w:r>
-        <w:rPr>
-          <w:rFonts w:ascii="Arial" w:hAnsi="Arial" w:cs="Arial"/>
-          <w:sz w:val="28"/>
-          <w:szCs w:val="28"/>
-        </w:rPr>
-        <w:t>: value</w:t>
+        <w:t>Điều kiện tìm kiếm: Tìm tất cả các tài liệu trong collection books có trường key : value</w:t>
       </w:r>
     </w:p>
     <w:p>
@@ -974,47 +854,7 @@
           <w:sz w:val="28"/>
           <w:szCs w:val="28"/>
         </w:rPr>
-        <w:t xml:space="preserve">Phép chiếu: Hiển thị chỉ các trường </w:t>
-      </w:r>
-      <w:r>
-        <w:rPr>
-          <w:rFonts w:ascii="Arial" w:hAnsi="Arial" w:cs="Arial"/>
-          <w:sz w:val="28"/>
-          <w:szCs w:val="28"/>
-        </w:rPr>
-        <w:t>key</w:t>
-      </w:r>
-      <w:r>
-        <w:rPr>
-          <w:rFonts w:ascii="Arial" w:hAnsi="Arial" w:cs="Arial"/>
-          <w:sz w:val="28"/>
-          <w:szCs w:val="28"/>
-        </w:rPr>
-        <w:t xml:space="preserve"> và </w:t>
-      </w:r>
-      <w:r>
-        <w:rPr>
-          <w:rFonts w:ascii="Arial" w:hAnsi="Arial" w:cs="Arial"/>
-          <w:sz w:val="28"/>
-          <w:szCs w:val="28"/>
-        </w:rPr>
-        <w:t>1 or 0</w:t>
-      </w:r>
-      <w:r>
-        <w:rPr>
-          <w:rFonts w:ascii="Arial" w:hAnsi="Arial" w:cs="Arial"/>
-          <w:sz w:val="28"/>
-          <w:szCs w:val="28"/>
-        </w:rPr>
-        <w:t>, ngoài ra, trường _id cũng sẽ được hiển thị mặc định.</w:t>
-      </w:r>
-      <w:r>
-        <w:rPr>
-          <w:rFonts w:ascii="Arial" w:hAnsi="Arial" w:cs="Arial"/>
-          <w:sz w:val="28"/>
-          <w:szCs w:val="28"/>
-        </w:rPr>
-        <w:t xml:space="preserve"> Trong đó 1 là hiển thị 0 là không hiển thị</w:t>
+        <w:t>Phép chiếu: Hiển thị chỉ các trường key và 1 or 0, ngoài ra, trường _id cũng sẽ được hiển thị mặc định. Trong đó 1 là hiển thị 0 là không hiển thị</w:t>
       </w:r>
     </w:p>
     <w:p>
@@ -1039,39 +879,7 @@
           <w:sz w:val="28"/>
           <w:szCs w:val="28"/>
         </w:rPr>
-        <w:t xml:space="preserve">Kết quả: MongoDB sẽ trả về các tài liệu có </w:t>
-      </w:r>
-      <w:r>
-        <w:rPr>
-          <w:rFonts w:ascii="Arial" w:hAnsi="Arial" w:cs="Arial"/>
-          <w:sz w:val="28"/>
-          <w:szCs w:val="28"/>
-        </w:rPr>
-        <w:t xml:space="preserve">key: value </w:t>
-      </w:r>
-      <w:r>
-        <w:rPr>
-          <w:rFonts w:ascii="Arial" w:hAnsi="Arial" w:cs="Arial"/>
-          <w:sz w:val="28"/>
-          <w:szCs w:val="28"/>
-        </w:rPr>
-        <w:t xml:space="preserve">nhưng chỉ bao gồm các thuộc tính _id, </w:t>
-      </w:r>
-      <w:r>
-        <w:rPr>
-          <w:rFonts w:ascii="Arial" w:hAnsi="Arial" w:cs="Arial"/>
-          <w:sz w:val="28"/>
-          <w:szCs w:val="28"/>
-        </w:rPr>
-        <w:t xml:space="preserve">key : 1, </w:t>
-      </w:r>
-      <w:r>
-        <w:rPr>
-          <w:rFonts w:ascii="Arial" w:hAnsi="Arial" w:cs="Arial"/>
-          <w:sz w:val="28"/>
-          <w:szCs w:val="28"/>
-        </w:rPr>
-        <w:t>trong kết quả trả về.</w:t>
+        <w:t>Kết quả: MongoDB sẽ trả về các tài liệu có key: value nhưng chỉ bao gồm các thuộc tính _id, key : 1, trong kết quả trả về.</w:t>
       </w:r>
     </w:p>
     <w:p>
@@ -1090,6 +898,7 @@
       <w:r>
         <w:rPr>
           <w:rFonts w:ascii="Arial" w:hAnsi="Arial" w:cs="Arial"/>
+          <w:noProof/>
           <w:sz w:val="28"/>
           <w:szCs w:val="28"/>
         </w:rPr>
@@ -1157,6 +966,7 @@
       <w:r>
         <w:rPr>
           <w:rFonts w:ascii="Arial" w:hAnsi="Arial" w:cs="Arial"/>
+          <w:noProof/>
           <w:sz w:val="28"/>
           <w:szCs w:val="28"/>
         </w:rPr>
@@ -1268,37 +1078,7 @@
           <w:sz w:val="28"/>
           <w:szCs w:val="28"/>
         </w:rPr>
-        <w:t>db.books.find(</w:t>
-      </w:r>
-      <w:r>
-        <w:rPr>
-          <w:rFonts w:ascii="Arial" w:hAnsi="Arial" w:cs="Arial"/>
-          <w:b/>
-          <w:bCs/>
-          <w:sz w:val="28"/>
-          <w:szCs w:val="28"/>
-        </w:rPr>
-        <w:t>{key: value}</w:t>
-      </w:r>
-      <w:r>
-        <w:rPr>
-          <w:rFonts w:ascii="Arial" w:hAnsi="Arial" w:cs="Arial"/>
-          <w:b/>
-          <w:bCs/>
-          <w:sz w:val="28"/>
-          <w:szCs w:val="28"/>
-        </w:rPr>
-        <w:t>).count()</w:t>
-      </w:r>
-      <w:r>
-        <w:rPr>
-          <w:rFonts w:ascii="Arial" w:hAnsi="Arial" w:cs="Arial"/>
-          <w:b/>
-          <w:bCs/>
-          <w:sz w:val="28"/>
-          <w:szCs w:val="28"/>
-        </w:rPr>
-        <w:t xml:space="preserve">: </w:t>
+        <w:t xml:space="preserve">db.books.find({key: value}).count(): </w:t>
       </w:r>
       <w:r>
         <w:rPr>
@@ -1333,63 +1113,15 @@
           <w:sz w:val="28"/>
           <w:szCs w:val="28"/>
         </w:rPr>
-        <w:t>db.books.find(</w:t>
-      </w:r>
-      <w:r>
-        <w:rPr>
-          <w:rFonts w:ascii="Arial" w:hAnsi="Arial" w:cs="Arial"/>
-          <w:b/>
-          <w:bCs/>
-          <w:sz w:val="28"/>
-          <w:szCs w:val="28"/>
-        </w:rPr>
-        <w:t>{key: value}</w:t>
-      </w:r>
-      <w:r>
-        <w:rPr>
-          <w:rFonts w:ascii="Arial" w:hAnsi="Arial" w:cs="Arial"/>
-          <w:b/>
-          <w:bCs/>
-          <w:sz w:val="28"/>
-          <w:szCs w:val="28"/>
-        </w:rPr>
-        <w:t>).</w:t>
-      </w:r>
-      <w:r>
-        <w:rPr>
-          <w:rFonts w:ascii="Arial" w:hAnsi="Arial" w:cs="Arial"/>
-          <w:b/>
-          <w:bCs/>
-          <w:sz w:val="28"/>
-          <w:szCs w:val="28"/>
-        </w:rPr>
-        <w:t>limit(number):</w:t>
-      </w:r>
-      <w:r>
-        <w:rPr>
-          <w:rFonts w:ascii="Arial" w:hAnsi="Arial" w:cs="Arial"/>
-          <w:b/>
-          <w:bCs/>
-          <w:sz w:val="28"/>
-          <w:szCs w:val="28"/>
-        </w:rPr>
-        <w:t xml:space="preserve"> </w:t>
-      </w:r>
-      <w:r>
-        <w:rPr>
-          <w:rFonts w:ascii="Arial" w:hAnsi="Arial" w:cs="Arial"/>
-          <w:sz w:val="28"/>
-          <w:szCs w:val="28"/>
-        </w:rPr>
-        <w:t>trả về số lượng kq được tìm thấy</w:t>
-      </w:r>
-      <w:r>
-        <w:rPr>
-          <w:rFonts w:ascii="Arial" w:hAnsi="Arial" w:cs="Arial"/>
-          <w:sz w:val="28"/>
-          <w:szCs w:val="28"/>
-        </w:rPr>
-        <w:t xml:space="preserve"> với number kết quả</w:t>
+        <w:t xml:space="preserve">db.books.find({key: value}).limit(number): </w:t>
+      </w:r>
+      <w:r>
+        <w:rPr>
+          <w:rFonts w:ascii="Arial" w:hAnsi="Arial" w:cs="Arial"/>
+          <w:sz w:val="28"/>
+          <w:szCs w:val="28"/>
+        </w:rPr>
+        <w:t>trả về số lượng kq được tìm thấy với number kết quả</w:t>
       </w:r>
     </w:p>
     <w:p>
@@ -1466,17 +1198,7 @@
           <w:sz w:val="28"/>
           <w:szCs w:val="28"/>
         </w:rPr>
-        <w:t>db.collection.find</w:t>
-      </w:r>
-      <w:r>
-        <w:rPr>
-          <w:rFonts w:ascii="Arial" w:hAnsi="Arial" w:cs="Arial"/>
-          <w:b/>
-          <w:bCs/>
-          <w:sz w:val="28"/>
-          <w:szCs w:val="28"/>
-        </w:rPr>
-        <w:t xml:space="preserve">One({key: value}) </w:t>
+        <w:t xml:space="preserve">db.collection.findOne({key: value}) </w:t>
       </w:r>
       <w:r>
         <w:rPr>
@@ -1550,17 +1272,7 @@
           <w:sz w:val="28"/>
           <w:szCs w:val="28"/>
         </w:rPr>
-        <w:t>db.books.find().sort({title: 1})</w:t>
-      </w:r>
-      <w:r>
-        <w:rPr>
-          <w:rFonts w:ascii="Arial" w:hAnsi="Arial" w:cs="Arial"/>
-          <w:b/>
-          <w:bCs/>
-          <w:sz w:val="28"/>
-          <w:szCs w:val="28"/>
-        </w:rPr>
-        <w:t xml:space="preserve">: </w:t>
+        <w:t xml:space="preserve">db.books.find().sort({title: 1}): </w:t>
       </w:r>
       <w:r>
         <w:rPr>
@@ -1586,17 +1298,7 @@
           <w:sz w:val="28"/>
           <w:szCs w:val="28"/>
         </w:rPr>
-        <w:t>(vì có value là 1</w:t>
-      </w:r>
-      <w:r>
-        <w:rPr>
-          <w:rFonts w:ascii="Arial" w:hAnsi="Arial" w:cs="Arial"/>
-          <w:b/>
-          <w:bCs/>
-          <w:sz w:val="28"/>
-          <w:szCs w:val="28"/>
-        </w:rPr>
-        <w:t>, nếu value là -1 thì nó sẽ là decsending</w:t>
+        <w:t>(vì có value là 1, nếu value là -1 thì nó sẽ là decsending</w:t>
       </w:r>
       <w:r>
         <w:rPr>
@@ -1679,7 +1381,338 @@
           <w:szCs w:val="28"/>
         </w:rPr>
         <w:lastRenderedPageBreak/>
-        <w:t>db.books.find().sort({title: 1}).limit(4)</w:t>
+        <w:t xml:space="preserve">db.books.find().sort({title: 1}).limit(4): </w:t>
+      </w:r>
+      <w:r>
+        <w:rPr>
+          <w:rFonts w:ascii="Arial" w:hAnsi="Arial" w:cs="Arial"/>
+          <w:sz w:val="28"/>
+          <w:szCs w:val="28"/>
+        </w:rPr>
+        <w:t>Ví dụ câu lệnh này nó sẽ thực hiện find trả về all object trong collection, sau đó sắp xếp title theo ascending sau đó giới hạn lại hiển thị 4</w:t>
+      </w:r>
+    </w:p>
+    <w:p>
+      <w:pPr>
+        <w:pStyle w:val="oancuaDanhsach"/>
+        <w:tabs>
+          <w:tab w:val="left" w:pos="1704"/>
+        </w:tabs>
+        <w:rPr>
+          <w:rFonts w:ascii="Arial" w:hAnsi="Arial" w:cs="Arial"/>
+          <w:b/>
+          <w:bCs/>
+          <w:sz w:val="28"/>
+          <w:szCs w:val="28"/>
+        </w:rPr>
+      </w:pPr>
+    </w:p>
+    <w:p>
+      <w:pPr>
+        <w:pStyle w:val="oancuaDanhsach"/>
+        <w:numPr>
+          <w:ilvl w:val="0"/>
+          <w:numId w:val="2"/>
+        </w:numPr>
+        <w:tabs>
+          <w:tab w:val="left" w:pos="1704"/>
+        </w:tabs>
+        <w:rPr>
+          <w:rFonts w:ascii="Arial" w:hAnsi="Arial" w:cs="Arial"/>
+          <w:sz w:val="28"/>
+          <w:szCs w:val="28"/>
+        </w:rPr>
+      </w:pPr>
+      <w:bookmarkStart w:id="0" w:name="_Hlk174345473"/>
+      <w:r>
+        <w:rPr>
+          <w:rFonts w:ascii="Arial" w:hAnsi="Arial" w:cs="Arial"/>
+          <w:sz w:val="28"/>
+          <w:szCs w:val="28"/>
+        </w:rPr>
+        <w:t xml:space="preserve">Nested </w:t>
+      </w:r>
+      <w:bookmarkEnd w:id="0"/>
+      <w:r>
+        <w:rPr>
+          <w:rFonts w:ascii="Arial" w:hAnsi="Arial" w:cs="Arial"/>
+          <w:sz w:val="28"/>
+          <w:szCs w:val="28"/>
+        </w:rPr>
+        <w:t>documents</w:t>
+      </w:r>
+    </w:p>
+    <w:p>
+      <w:pPr>
+        <w:pStyle w:val="oancuaDanhsach"/>
+        <w:numPr>
+          <w:ilvl w:val="0"/>
+          <w:numId w:val="1"/>
+        </w:numPr>
+        <w:tabs>
+          <w:tab w:val="left" w:pos="1704"/>
+        </w:tabs>
+        <w:rPr>
+          <w:rFonts w:ascii="Arial" w:hAnsi="Arial" w:cs="Arial"/>
+          <w:sz w:val="28"/>
+          <w:szCs w:val="28"/>
+        </w:rPr>
+      </w:pPr>
+      <w:r>
+        <w:rPr>
+          <w:rFonts w:ascii="Arial" w:hAnsi="Arial" w:cs="Arial"/>
+          <w:sz w:val="28"/>
+          <w:szCs w:val="28"/>
+        </w:rPr>
+        <w:t>Documents lồng nhau thôi</w:t>
+      </w:r>
+    </w:p>
+    <w:p>
+      <w:pPr>
+        <w:pStyle w:val="oancuaDanhsach"/>
+        <w:tabs>
+          <w:tab w:val="left" w:pos="1704"/>
+        </w:tabs>
+        <w:rPr>
+          <w:rFonts w:ascii="Arial" w:hAnsi="Arial" w:cs="Arial"/>
+          <w:sz w:val="28"/>
+          <w:szCs w:val="28"/>
+        </w:rPr>
+      </w:pPr>
+      <w:r>
+        <w:rPr>
+          <w:rFonts w:ascii="Arial" w:hAnsi="Arial" w:cs="Arial"/>
+          <w:sz w:val="28"/>
+          <w:szCs w:val="28"/>
+        </w:rPr>
+        <w:drawing>
+          <wp:inline distT="0" distB="0" distL="0" distR="0" wp14:anchorId="52708DDB" wp14:editId="4B8960D1">
+            <wp:extent cx="5372850" cy="2934109"/>
+            <wp:effectExtent l="0" t="0" r="0" b="0"/>
+            <wp:docPr id="946333613" name="Hình ảnh 1" descr="Ảnh có chứa văn bản, ảnh chụp màn hình, Phông chữ&#10;&#10;Mô tả được tạo tự động"/>
+            <wp:cNvGraphicFramePr>
+              <a:graphicFrameLocks xmlns:a="http://schemas.openxmlformats.org/drawingml/2006/main" noChangeAspect="1"/>
+            </wp:cNvGraphicFramePr>
+            <a:graphic xmlns:a="http://schemas.openxmlformats.org/drawingml/2006/main">
+              <a:graphicData uri="http://schemas.openxmlformats.org/drawingml/2006/picture">
+                <pic:pic xmlns:pic="http://schemas.openxmlformats.org/drawingml/2006/picture">
+                  <pic:nvPicPr>
+                    <pic:cNvPr id="946333613" name="Hình ảnh 1" descr="Ảnh có chứa văn bản, ảnh chụp màn hình, Phông chữ&#10;&#10;Mô tả được tạo tự động"/>
+                    <pic:cNvPicPr/>
+                  </pic:nvPicPr>
+                  <pic:blipFill>
+                    <a:blip r:embed="rId9"/>
+                    <a:stretch>
+                      <a:fillRect/>
+                    </a:stretch>
+                  </pic:blipFill>
+                  <pic:spPr>
+                    <a:xfrm>
+                      <a:off x="0" y="0"/>
+                      <a:ext cx="5372850" cy="2934109"/>
+                    </a:xfrm>
+                    <a:prstGeom prst="rect">
+                      <a:avLst/>
+                    </a:prstGeom>
+                  </pic:spPr>
+                </pic:pic>
+              </a:graphicData>
+            </a:graphic>
+          </wp:inline>
+        </w:drawing>
+      </w:r>
+    </w:p>
+    <w:p>
+      <w:pPr>
+        <w:rPr>
+          <w:rFonts w:ascii="Arial" w:hAnsi="Arial" w:cs="Arial"/>
+          <w:sz w:val="28"/>
+          <w:szCs w:val="28"/>
+        </w:rPr>
+      </w:pPr>
+    </w:p>
+    <w:p>
+      <w:pPr>
+        <w:pStyle w:val="oancuaDanhsach"/>
+        <w:numPr>
+          <w:ilvl w:val="0"/>
+          <w:numId w:val="2"/>
+        </w:numPr>
+        <w:tabs>
+          <w:tab w:val="left" w:pos="948"/>
+        </w:tabs>
+        <w:rPr>
+          <w:rFonts w:ascii="Arial" w:hAnsi="Arial" w:cs="Arial"/>
+          <w:sz w:val="28"/>
+          <w:szCs w:val="28"/>
+        </w:rPr>
+      </w:pPr>
+      <w:r>
+        <w:rPr>
+          <w:rFonts w:ascii="Arial" w:hAnsi="Arial" w:cs="Arial"/>
+          <w:sz w:val="28"/>
+          <w:szCs w:val="28"/>
+        </w:rPr>
+        <w:t>Operators and complex queries</w:t>
+      </w:r>
+    </w:p>
+    <w:p>
+      <w:pPr>
+        <w:pStyle w:val="oancuaDanhsach"/>
+        <w:numPr>
+          <w:ilvl w:val="0"/>
+          <w:numId w:val="1"/>
+        </w:numPr>
+        <w:tabs>
+          <w:tab w:val="left" w:pos="948"/>
+        </w:tabs>
+        <w:rPr>
+          <w:rFonts w:ascii="Arial" w:hAnsi="Arial" w:cs="Arial"/>
+          <w:sz w:val="28"/>
+          <w:szCs w:val="28"/>
+        </w:rPr>
+      </w:pPr>
+      <w:r>
+        <w:rPr>
+          <w:rFonts w:ascii="Arial" w:hAnsi="Arial" w:cs="Arial"/>
+          <w:b/>
+          <w:bCs/>
+          <w:sz w:val="28"/>
+          <w:szCs w:val="28"/>
+        </w:rPr>
+        <w:t>db.books.find({rating: {$gt: 9.5}})</w:t>
+      </w:r>
+      <w:r>
+        <w:rPr>
+          <w:rFonts w:ascii="Arial" w:hAnsi="Arial" w:cs="Arial"/>
+          <w:b/>
+          <w:bCs/>
+          <w:sz w:val="28"/>
+          <w:szCs w:val="28"/>
+        </w:rPr>
+        <w:t>: gt (greater than)</w:t>
+      </w:r>
+      <w:r>
+        <w:rPr>
+          <w:rFonts w:ascii="Arial" w:hAnsi="Arial" w:cs="Arial"/>
+          <w:sz w:val="28"/>
+          <w:szCs w:val="28"/>
+        </w:rPr>
+        <w:t xml:space="preserve"> câu lệnh này sẽ trả về rating &gt; 9.5, tương tự </w:t>
+      </w:r>
+      <w:r>
+        <w:rPr>
+          <w:rFonts w:ascii="Arial" w:hAnsi="Arial" w:cs="Arial"/>
+          <w:b/>
+          <w:bCs/>
+          <w:sz w:val="28"/>
+          <w:szCs w:val="28"/>
+        </w:rPr>
+        <w:t xml:space="preserve">lt(less than) </w:t>
+      </w:r>
+      <w:r>
+        <w:rPr>
+          <w:rFonts w:ascii="Arial" w:hAnsi="Arial" w:cs="Arial"/>
+          <w:sz w:val="28"/>
+          <w:szCs w:val="28"/>
+        </w:rPr>
+        <w:t>thì nó sẽ trả về giá trị nhỏ hơn 9.5</w:t>
+      </w:r>
+    </w:p>
+    <w:p>
+      <w:pPr>
+        <w:pStyle w:val="oancuaDanhsach"/>
+        <w:numPr>
+          <w:ilvl w:val="0"/>
+          <w:numId w:val="1"/>
+        </w:numPr>
+        <w:tabs>
+          <w:tab w:val="left" w:pos="948"/>
+        </w:tabs>
+        <w:rPr>
+          <w:rFonts w:ascii="Arial" w:hAnsi="Arial" w:cs="Arial"/>
+          <w:b/>
+          <w:bCs/>
+          <w:sz w:val="28"/>
+          <w:szCs w:val="28"/>
+        </w:rPr>
+      </w:pPr>
+      <w:r>
+        <w:rPr>
+          <w:rFonts w:ascii="Arial" w:hAnsi="Arial" w:cs="Arial"/>
+          <w:b/>
+          <w:bCs/>
+          <w:sz w:val="28"/>
+          <w:szCs w:val="28"/>
+        </w:rPr>
+        <w:t>db.books.find({rating: {$</w:t>
+      </w:r>
+      <w:r>
+        <w:rPr>
+          <w:rFonts w:ascii="Arial" w:hAnsi="Arial" w:cs="Arial"/>
+          <w:b/>
+          <w:bCs/>
+          <w:sz w:val="28"/>
+          <w:szCs w:val="28"/>
+        </w:rPr>
+        <w:t>gt</w:t>
+      </w:r>
+      <w:r>
+        <w:rPr>
+          <w:rFonts w:ascii="Arial" w:hAnsi="Arial" w:cs="Arial"/>
+          <w:b/>
+          <w:bCs/>
+          <w:sz w:val="28"/>
+          <w:szCs w:val="28"/>
+        </w:rPr>
+        <w:t>e: 5.5}})</w:t>
+      </w:r>
+      <w:r>
+        <w:rPr>
+          <w:rFonts w:ascii="Arial" w:hAnsi="Arial" w:cs="Arial"/>
+          <w:b/>
+          <w:bCs/>
+          <w:sz w:val="28"/>
+          <w:szCs w:val="28"/>
+        </w:rPr>
+        <w:t xml:space="preserve">: gte (greater than equal) </w:t>
+      </w:r>
+      <w:r>
+        <w:rPr>
+          <w:rFonts w:ascii="Arial" w:hAnsi="Arial" w:cs="Arial"/>
+          <w:sz w:val="28"/>
+          <w:szCs w:val="28"/>
+        </w:rPr>
+        <w:t>câu lệnh này trả về rating &gt; 5.5 hoặc bằng 5.5, tương tự lts (less than equal) thì nó trả về giá trị nhỏ hơn hoặc bằng 5.5</w:t>
+      </w:r>
+    </w:p>
+    <w:p>
+      <w:pPr>
+        <w:pStyle w:val="oancuaDanhsach"/>
+        <w:numPr>
+          <w:ilvl w:val="0"/>
+          <w:numId w:val="1"/>
+        </w:numPr>
+        <w:tabs>
+          <w:tab w:val="left" w:pos="948"/>
+        </w:tabs>
+        <w:rPr>
+          <w:rFonts w:ascii="Arial" w:hAnsi="Arial" w:cs="Arial"/>
+          <w:b/>
+          <w:bCs/>
+          <w:sz w:val="28"/>
+          <w:szCs w:val="28"/>
+        </w:rPr>
+      </w:pPr>
+      <w:r>
+        <w:rPr>
+          <w:rFonts w:ascii="Arial" w:hAnsi="Arial" w:cs="Arial"/>
+          <w:b/>
+          <w:bCs/>
+          <w:sz w:val="28"/>
+          <w:szCs w:val="28"/>
+        </w:rPr>
+        <w:t>db.books.find({rating: {$gte: 9}, author : "Thế Bảo"})</w:t>
       </w:r>
       <w:r>
         <w:rPr>
@@ -1697,7 +1730,91 @@
           <w:sz w:val="28"/>
           <w:szCs w:val="28"/>
         </w:rPr>
-        <w:t>Ví dụ câu lệnh này nó sẽ thực hiện find trả về all object trong collection, sau đó sắp xếp title theo ascending sau đó giới hạn lại hiển thị 4</w:t>
+        <w:t>mình có thể kết hợp như vầy, câu lệnh trên trả về rating &gt;= 9 và author là Thế Bảo</w:t>
+      </w:r>
+    </w:p>
+    <w:p>
+      <w:pPr>
+        <w:pStyle w:val="oancuaDanhsach"/>
+        <w:numPr>
+          <w:ilvl w:val="0"/>
+          <w:numId w:val="1"/>
+        </w:numPr>
+        <w:tabs>
+          <w:tab w:val="left" w:pos="948"/>
+        </w:tabs>
+        <w:rPr>
+          <w:rFonts w:ascii="Arial" w:hAnsi="Arial" w:cs="Arial"/>
+          <w:b/>
+          <w:bCs/>
+          <w:sz w:val="28"/>
+          <w:szCs w:val="28"/>
+        </w:rPr>
+      </w:pPr>
+      <w:r>
+        <w:rPr>
+          <w:rFonts w:ascii="Arial" w:hAnsi="Arial" w:cs="Arial"/>
+          <w:b/>
+          <w:bCs/>
+          <w:sz w:val="28"/>
+          <w:szCs w:val="28"/>
+        </w:rPr>
+        <w:t>db.books.find({$or: [{rating: 9.2}, {rating: 9}]})</w:t>
+      </w:r>
+      <w:r>
+        <w:rPr>
+          <w:rFonts w:ascii="Arial" w:hAnsi="Arial" w:cs="Arial"/>
+          <w:b/>
+          <w:bCs/>
+          <w:sz w:val="28"/>
+          <w:szCs w:val="28"/>
+        </w:rPr>
+        <w:t xml:space="preserve">: </w:t>
+      </w:r>
+      <w:r>
+        <w:rPr>
+          <w:rFonts w:ascii="Arial" w:hAnsi="Arial" w:cs="Arial"/>
+          <w:sz w:val="28"/>
+          <w:szCs w:val="28"/>
+        </w:rPr>
+        <w:t>Câu lệnh này trả về object có rating là 9.2 hoặc 9 nhờ sử dụng $or nó sẽ trả về object nếu đúng 1 trong những đk trong mảng object</w:t>
+      </w:r>
+    </w:p>
+    <w:p>
+      <w:pPr>
+        <w:pStyle w:val="oancuaDanhsach"/>
+        <w:numPr>
+          <w:ilvl w:val="0"/>
+          <w:numId w:val="1"/>
+        </w:numPr>
+        <w:tabs>
+          <w:tab w:val="left" w:pos="948"/>
+        </w:tabs>
+        <w:rPr>
+          <w:rFonts w:ascii="Arial" w:hAnsi="Arial" w:cs="Arial"/>
+          <w:b/>
+          <w:bCs/>
+          <w:sz w:val="28"/>
+          <w:szCs w:val="28"/>
+        </w:rPr>
+      </w:pPr>
+      <w:r>
+        <w:rPr>
+          <w:rFonts w:ascii="Arial" w:hAnsi="Arial" w:cs="Arial"/>
+          <w:b/>
+          <w:bCs/>
+          <w:sz w:val="28"/>
+          <w:szCs w:val="28"/>
+        </w:rPr>
+        <w:t>db.books.find({$or: [{pages: {$lt: 300}}, {pages: {$gt: 400}}]})</w:t>
+      </w:r>
+      <w:r>
+        <w:rPr>
+          <w:rFonts w:ascii="Arial" w:hAnsi="Arial" w:cs="Arial"/>
+          <w:sz w:val="28"/>
+          <w:szCs w:val="28"/>
+        </w:rPr>
+        <w:t>: ta có thể kết hợp như vầy, câu lệnh này trả về danh sách object có pages nhỏ hơn 300 hoặc pages lớn hơn 400, nếu ta .count() thì nó sẽ trả về số lượng</w:t>
       </w:r>
     </w:p>
     <w:sectPr>
@@ -1940,7 +2057,7 @@
   <w:abstractNum w:abstractNumId="2" w15:restartNumberingAfterBreak="0">
     <w:nsid w:val="6CBC3407"/>
     <w:multiLevelType w:val="hybridMultilevel"/>
-    <w:tmpl w:val="68D8B9A2"/>
+    <w:tmpl w:val="E42AC822"/>
     <w:lvl w:ilvl="0" w:tplc="0409000F">
       <w:start w:val="1"/>
       <w:numFmt w:val="decimal"/>
@@ -2665,6 +2782,7 @@
   <w:style w:type="character" w:default="1" w:styleId="Phngmcinhcuaoanvn">
     <w:name w:val="Default Paragraph Font"/>
     <w:uiPriority w:val="1"/>
+    <w:semiHidden/>
     <w:unhideWhenUsed/>
   </w:style>
   <w:style w:type="table" w:default="1" w:styleId="BangThngthng">

</xml_diff>

<commit_message>
node js vs package mongdb
</commit_message>
<xml_diff>
--- a/node.docx
+++ b/node.docx
@@ -1482,6 +1482,7 @@
       <w:r>
         <w:rPr>
           <w:rFonts w:ascii="Arial" w:hAnsi="Arial" w:cs="Arial"/>
+          <w:noProof/>
           <w:sz w:val="28"/>
           <w:szCs w:val="28"/>
         </w:rPr>
@@ -1580,17 +1581,7 @@
           <w:sz w:val="28"/>
           <w:szCs w:val="28"/>
         </w:rPr>
-        <w:t>db.books.find({rating: {$gt: 9.5}})</w:t>
-      </w:r>
-      <w:r>
-        <w:rPr>
-          <w:rFonts w:ascii="Arial" w:hAnsi="Arial" w:cs="Arial"/>
-          <w:b/>
-          <w:bCs/>
-          <w:sz w:val="28"/>
-          <w:szCs w:val="28"/>
-        </w:rPr>
-        <w:t>: gt (greater than)</w:t>
+        <w:t>db.books.find({rating: {$gt: 9.5}}): gt (greater than)</w:t>
       </w:r>
       <w:r>
         <w:rPr>
@@ -1816,6 +1807,1155 @@
         </w:rPr>
         <w:t>: ta có thể kết hợp như vầy, câu lệnh này trả về danh sách object có pages nhỏ hơn 300 hoặc pages lớn hơn 400, nếu ta .count() thì nó sẽ trả về số lượng</w:t>
       </w:r>
+    </w:p>
+    <w:p>
+      <w:pPr>
+        <w:pStyle w:val="oancuaDanhsach"/>
+        <w:tabs>
+          <w:tab w:val="left" w:pos="948"/>
+        </w:tabs>
+        <w:rPr>
+          <w:rFonts w:ascii="Arial" w:hAnsi="Arial" w:cs="Arial"/>
+          <w:b/>
+          <w:bCs/>
+          <w:sz w:val="28"/>
+          <w:szCs w:val="28"/>
+        </w:rPr>
+      </w:pPr>
+    </w:p>
+    <w:p>
+      <w:pPr>
+        <w:pStyle w:val="oancuaDanhsach"/>
+        <w:numPr>
+          <w:ilvl w:val="0"/>
+          <w:numId w:val="2"/>
+        </w:numPr>
+        <w:tabs>
+          <w:tab w:val="left" w:pos="948"/>
+        </w:tabs>
+        <w:rPr>
+          <w:rFonts w:ascii="Arial" w:hAnsi="Arial" w:cs="Arial"/>
+          <w:sz w:val="28"/>
+          <w:szCs w:val="28"/>
+        </w:rPr>
+      </w:pPr>
+      <w:r>
+        <w:rPr>
+          <w:rFonts w:ascii="Arial" w:hAnsi="Arial" w:cs="Arial"/>
+          <w:sz w:val="28"/>
+          <w:szCs w:val="28"/>
+        </w:rPr>
+        <w:t>$in và $nin</w:t>
+      </w:r>
+    </w:p>
+    <w:p>
+      <w:pPr>
+        <w:pStyle w:val="oancuaDanhsach"/>
+        <w:numPr>
+          <w:ilvl w:val="0"/>
+          <w:numId w:val="1"/>
+        </w:numPr>
+        <w:tabs>
+          <w:tab w:val="left" w:pos="948"/>
+        </w:tabs>
+        <w:rPr>
+          <w:rFonts w:ascii="Arial" w:hAnsi="Arial" w:cs="Arial"/>
+          <w:sz w:val="28"/>
+          <w:szCs w:val="28"/>
+        </w:rPr>
+      </w:pPr>
+      <w:r>
+        <w:rPr>
+          <w:rFonts w:ascii="Arial" w:hAnsi="Arial" w:cs="Arial"/>
+          <w:sz w:val="28"/>
+          <w:szCs w:val="28"/>
+        </w:rPr>
+        <w:t>In và not in:</w:t>
+      </w:r>
+    </w:p>
+    <w:p>
+      <w:pPr>
+        <w:pStyle w:val="oancuaDanhsach"/>
+        <w:numPr>
+          <w:ilvl w:val="1"/>
+          <w:numId w:val="1"/>
+        </w:numPr>
+        <w:tabs>
+          <w:tab w:val="left" w:pos="948"/>
+        </w:tabs>
+        <w:rPr>
+          <w:rFonts w:ascii="Arial" w:hAnsi="Arial" w:cs="Arial"/>
+          <w:sz w:val="28"/>
+          <w:szCs w:val="28"/>
+        </w:rPr>
+      </w:pPr>
+      <w:r>
+        <w:rPr>
+          <w:rFonts w:ascii="Arial" w:hAnsi="Arial" w:cs="Arial"/>
+          <w:b/>
+          <w:bCs/>
+          <w:sz w:val="28"/>
+          <w:szCs w:val="28"/>
+        </w:rPr>
+        <w:lastRenderedPageBreak/>
+        <w:t>db.books.find({rating: {$in: [5.2,8,9]}})</w:t>
+      </w:r>
+      <w:r>
+        <w:rPr>
+          <w:rFonts w:ascii="Arial" w:hAnsi="Arial" w:cs="Arial"/>
+          <w:b/>
+          <w:bCs/>
+          <w:sz w:val="28"/>
+          <w:szCs w:val="28"/>
+        </w:rPr>
+        <w:t>:</w:t>
+      </w:r>
+      <w:r>
+        <w:rPr>
+          <w:rFonts w:ascii="Arial" w:hAnsi="Arial" w:cs="Arial"/>
+          <w:sz w:val="28"/>
+          <w:szCs w:val="28"/>
+        </w:rPr>
+        <w:t xml:space="preserve"> trả về những rating nào có value là 5.2 or 8 or 9. Vậy in này nó sẽ trả về những object có giá trị nằm trong mảng giá trị của thuộc tính điều kiện</w:t>
+      </w:r>
+    </w:p>
+    <w:p>
+      <w:pPr>
+        <w:pStyle w:val="oancuaDanhsach"/>
+        <w:numPr>
+          <w:ilvl w:val="1"/>
+          <w:numId w:val="1"/>
+        </w:numPr>
+        <w:tabs>
+          <w:tab w:val="left" w:pos="948"/>
+        </w:tabs>
+        <w:rPr>
+          <w:rFonts w:ascii="Arial" w:hAnsi="Arial" w:cs="Arial"/>
+          <w:b/>
+          <w:bCs/>
+          <w:sz w:val="28"/>
+          <w:szCs w:val="28"/>
+        </w:rPr>
+      </w:pPr>
+      <w:r>
+        <w:rPr>
+          <w:rFonts w:ascii="Arial" w:hAnsi="Arial" w:cs="Arial"/>
+          <w:b/>
+          <w:bCs/>
+          <w:sz w:val="28"/>
+          <w:szCs w:val="28"/>
+        </w:rPr>
+        <w:t>db.books.find({rating: {$</w:t>
+      </w:r>
+      <w:r>
+        <w:rPr>
+          <w:rFonts w:ascii="Arial" w:hAnsi="Arial" w:cs="Arial"/>
+          <w:b/>
+          <w:bCs/>
+          <w:sz w:val="28"/>
+          <w:szCs w:val="28"/>
+        </w:rPr>
+        <w:t>n</w:t>
+      </w:r>
+      <w:r>
+        <w:rPr>
+          <w:rFonts w:ascii="Arial" w:hAnsi="Arial" w:cs="Arial"/>
+          <w:b/>
+          <w:bCs/>
+          <w:sz w:val="28"/>
+          <w:szCs w:val="28"/>
+        </w:rPr>
+        <w:t>in: [5.2,8,9]}}):</w:t>
+      </w:r>
+      <w:r>
+        <w:rPr>
+          <w:rFonts w:ascii="Arial" w:hAnsi="Arial" w:cs="Arial"/>
+          <w:b/>
+          <w:bCs/>
+          <w:sz w:val="28"/>
+          <w:szCs w:val="28"/>
+        </w:rPr>
+        <w:t xml:space="preserve"> </w:t>
+      </w:r>
+      <w:r>
+        <w:rPr>
+          <w:rFonts w:ascii="Arial" w:hAnsi="Arial" w:cs="Arial"/>
+          <w:sz w:val="28"/>
+          <w:szCs w:val="28"/>
+        </w:rPr>
+        <w:t>ngược lại với cái trên nó trả về những object mà có giá trị không nằm trong những giá trị của thuộc tính điều kiện</w:t>
+      </w:r>
+    </w:p>
+    <w:p>
+      <w:pPr>
+        <w:pStyle w:val="oancuaDanhsach"/>
+        <w:tabs>
+          <w:tab w:val="left" w:pos="948"/>
+        </w:tabs>
+        <w:ind w:left="1440"/>
+        <w:rPr>
+          <w:rFonts w:ascii="Arial" w:hAnsi="Arial" w:cs="Arial"/>
+          <w:b/>
+          <w:bCs/>
+          <w:sz w:val="28"/>
+          <w:szCs w:val="28"/>
+        </w:rPr>
+      </w:pPr>
+    </w:p>
+    <w:p>
+      <w:pPr>
+        <w:pStyle w:val="oancuaDanhsach"/>
+        <w:numPr>
+          <w:ilvl w:val="0"/>
+          <w:numId w:val="2"/>
+        </w:numPr>
+        <w:tabs>
+          <w:tab w:val="left" w:pos="948"/>
+        </w:tabs>
+        <w:rPr>
+          <w:rFonts w:ascii="Arial" w:hAnsi="Arial" w:cs="Arial"/>
+          <w:sz w:val="28"/>
+          <w:szCs w:val="28"/>
+        </w:rPr>
+      </w:pPr>
+      <w:r>
+        <w:rPr>
+          <w:rFonts w:ascii="Arial" w:hAnsi="Arial" w:cs="Arial"/>
+          <w:sz w:val="28"/>
+          <w:szCs w:val="28"/>
+        </w:rPr>
+        <w:t>Querying Arrays</w:t>
+      </w:r>
+    </w:p>
+    <w:p>
+      <w:pPr>
+        <w:pStyle w:val="oancuaDanhsach"/>
+        <w:numPr>
+          <w:ilvl w:val="0"/>
+          <w:numId w:val="1"/>
+        </w:numPr>
+        <w:tabs>
+          <w:tab w:val="left" w:pos="948"/>
+        </w:tabs>
+        <w:rPr>
+          <w:rFonts w:ascii="Arial" w:hAnsi="Arial" w:cs="Arial"/>
+          <w:b/>
+          <w:bCs/>
+          <w:sz w:val="28"/>
+          <w:szCs w:val="28"/>
+        </w:rPr>
+      </w:pPr>
+      <w:r>
+        <w:rPr>
+          <w:rFonts w:ascii="Arial" w:hAnsi="Arial" w:cs="Arial"/>
+          <w:b/>
+          <w:bCs/>
+          <w:sz w:val="28"/>
+          <w:szCs w:val="28"/>
+        </w:rPr>
+        <w:t>db.books.find({genres: "fantasy"})</w:t>
+      </w:r>
+      <w:r>
+        <w:rPr>
+          <w:rFonts w:ascii="Arial" w:hAnsi="Arial" w:cs="Arial"/>
+          <w:sz w:val="28"/>
+          <w:szCs w:val="28"/>
+        </w:rPr>
+        <w:t xml:space="preserve">: trong đó genres là 1 mảng, nếu ta dùng câu lệnh này thì nó sẽ trả về object có thuộc tính </w:t>
+      </w:r>
+      <w:r>
+        <w:rPr>
+          <w:rFonts w:ascii="Arial" w:hAnsi="Arial" w:cs="Arial"/>
+          <w:b/>
+          <w:bCs/>
+          <w:sz w:val="28"/>
+          <w:szCs w:val="28"/>
+        </w:rPr>
+        <w:t>genres</w:t>
+      </w:r>
+      <w:r>
+        <w:rPr>
+          <w:rFonts w:ascii="Arial" w:hAnsi="Arial" w:cs="Arial"/>
+          <w:sz w:val="28"/>
+          <w:szCs w:val="28"/>
+        </w:rPr>
+        <w:t>: chứa giá trị fantasy</w:t>
+      </w:r>
+      <w:r>
+        <w:rPr>
+          <w:rFonts w:ascii="Arial" w:hAnsi="Arial" w:cs="Arial"/>
+          <w:sz w:val="28"/>
+          <w:szCs w:val="28"/>
+        </w:rPr>
+        <w:t xml:space="preserve"> cho dù giá trị này nó nằm trong mảng hay nó chỉ là 1 string</w:t>
+      </w:r>
+      <w:r>
+        <w:rPr>
+          <w:rFonts w:ascii="Arial" w:hAnsi="Arial" w:cs="Arial"/>
+          <w:sz w:val="28"/>
+          <w:szCs w:val="28"/>
+        </w:rPr>
+        <w:t xml:space="preserve">. Nhưng nếu mình dùng </w:t>
+      </w:r>
+      <w:r>
+        <w:rPr>
+          <w:rFonts w:ascii="Arial" w:hAnsi="Arial" w:cs="Arial"/>
+          <w:b/>
+          <w:bCs/>
+          <w:sz w:val="28"/>
+          <w:szCs w:val="28"/>
+        </w:rPr>
+        <w:t xml:space="preserve">db.books.find({genres: </w:t>
+      </w:r>
+      <w:r>
+        <w:rPr>
+          <w:rFonts w:ascii="Arial" w:hAnsi="Arial" w:cs="Arial"/>
+          <w:b/>
+          <w:bCs/>
+          <w:sz w:val="28"/>
+          <w:szCs w:val="28"/>
+        </w:rPr>
+        <w:t>[“</w:t>
+      </w:r>
+      <w:r>
+        <w:rPr>
+          <w:rFonts w:ascii="Arial" w:hAnsi="Arial" w:cs="Arial"/>
+          <w:b/>
+          <w:bCs/>
+          <w:sz w:val="28"/>
+          <w:szCs w:val="28"/>
+        </w:rPr>
+        <w:t>fantasy</w:t>
+      </w:r>
+      <w:r>
+        <w:rPr>
+          <w:rFonts w:ascii="Arial" w:hAnsi="Arial" w:cs="Arial"/>
+          <w:b/>
+          <w:bCs/>
+          <w:sz w:val="28"/>
+          <w:szCs w:val="28"/>
+        </w:rPr>
+        <w:t>”]</w:t>
+      </w:r>
+      <w:r>
+        <w:rPr>
+          <w:rFonts w:ascii="Arial" w:hAnsi="Arial" w:cs="Arial"/>
+          <w:b/>
+          <w:bCs/>
+          <w:sz w:val="28"/>
+          <w:szCs w:val="28"/>
+        </w:rPr>
+        <w:t>})</w:t>
+      </w:r>
+      <w:r>
+        <w:rPr>
+          <w:rFonts w:ascii="Arial" w:hAnsi="Arial" w:cs="Arial"/>
+          <w:sz w:val="28"/>
+          <w:szCs w:val="28"/>
+        </w:rPr>
+        <w:t>:</w:t>
+      </w:r>
+      <w:r>
+        <w:rPr>
+          <w:rFonts w:ascii="Arial" w:hAnsi="Arial" w:cs="Arial"/>
+          <w:sz w:val="28"/>
+          <w:szCs w:val="28"/>
+        </w:rPr>
+        <w:t xml:space="preserve"> thêm dấu []</w:t>
+      </w:r>
+      <w:r>
+        <w:rPr>
+          <w:rFonts w:ascii="Arial" w:hAnsi="Arial" w:cs="Arial"/>
+          <w:sz w:val="28"/>
+          <w:szCs w:val="28"/>
+        </w:rPr>
+        <w:t xml:space="preserve"> thì nó trả về object </w:t>
+      </w:r>
+      <w:r>
+        <w:rPr>
+          <w:rFonts w:ascii="Arial" w:hAnsi="Arial" w:cs="Arial"/>
+          <w:b/>
+          <w:bCs/>
+          <w:sz w:val="28"/>
+          <w:szCs w:val="28"/>
+        </w:rPr>
+        <w:t xml:space="preserve">chỉ chứa </w:t>
+      </w:r>
+      <w:r>
+        <w:rPr>
+          <w:rFonts w:ascii="Arial" w:hAnsi="Arial" w:cs="Arial"/>
+          <w:sz w:val="28"/>
+          <w:szCs w:val="28"/>
+        </w:rPr>
+        <w:t>giá trị fantasy nằm trong mảng của thuộc tính genres</w:t>
+      </w:r>
+    </w:p>
+    <w:p>
+      <w:pPr>
+        <w:pStyle w:val="oancuaDanhsach"/>
+        <w:numPr>
+          <w:ilvl w:val="0"/>
+          <w:numId w:val="1"/>
+        </w:numPr>
+        <w:tabs>
+          <w:tab w:val="left" w:pos="948"/>
+        </w:tabs>
+        <w:rPr>
+          <w:rFonts w:ascii="Arial" w:hAnsi="Arial" w:cs="Arial"/>
+          <w:b/>
+          <w:bCs/>
+          <w:sz w:val="28"/>
+          <w:szCs w:val="28"/>
+        </w:rPr>
+      </w:pPr>
+      <w:r>
+        <w:rPr>
+          <w:rFonts w:ascii="Arial" w:hAnsi="Arial" w:cs="Arial"/>
+          <w:b/>
+          <w:bCs/>
+          <w:sz w:val="28"/>
+          <w:szCs w:val="28"/>
+        </w:rPr>
+        <w:t>db.books.find({genres: {$all: ["fantasy", "sci-fi"]}})</w:t>
+      </w:r>
+      <w:r>
+        <w:rPr>
+          <w:rFonts w:ascii="Arial" w:hAnsi="Arial" w:cs="Arial"/>
+          <w:sz w:val="28"/>
+          <w:szCs w:val="28"/>
+        </w:rPr>
+        <w:t xml:space="preserve">: đây là câu lệnh để tìm những object nào chứa cả 2 giá fantasy và sci-fi </w:t>
+      </w:r>
+      <w:r>
+        <w:rPr>
+          <w:rFonts w:ascii="Arial" w:hAnsi="Arial" w:cs="Arial"/>
+          <w:b/>
+          <w:bCs/>
+          <w:sz w:val="28"/>
+          <w:szCs w:val="28"/>
+        </w:rPr>
+        <w:t>db.books.find({genres: "fantasy", "sci-fi"})</w:t>
+      </w:r>
+      <w:r>
+        <w:rPr>
+          <w:rFonts w:ascii="Arial" w:hAnsi="Arial" w:cs="Arial"/>
+          <w:b/>
+          <w:bCs/>
+          <w:sz w:val="28"/>
+          <w:szCs w:val="28"/>
+        </w:rPr>
+        <w:t xml:space="preserve"> </w:t>
+      </w:r>
+      <w:r>
+        <w:rPr>
+          <w:rFonts w:ascii="Arial" w:hAnsi="Arial" w:cs="Arial"/>
+          <w:sz w:val="28"/>
+          <w:szCs w:val="28"/>
+        </w:rPr>
+        <w:t>thì sẽ bị lỗi.</w:t>
+      </w:r>
+    </w:p>
+    <w:p>
+      <w:pPr>
+        <w:pStyle w:val="oancuaDanhsach"/>
+        <w:numPr>
+          <w:ilvl w:val="0"/>
+          <w:numId w:val="1"/>
+        </w:numPr>
+        <w:tabs>
+          <w:tab w:val="left" w:pos="948"/>
+        </w:tabs>
+        <w:rPr>
+          <w:rFonts w:ascii="Arial" w:hAnsi="Arial" w:cs="Arial"/>
+          <w:b/>
+          <w:bCs/>
+          <w:sz w:val="28"/>
+          <w:szCs w:val="28"/>
+        </w:rPr>
+      </w:pPr>
+      <w:r>
+        <w:rPr>
+          <w:rFonts w:ascii="Arial" w:hAnsi="Arial" w:cs="Arial"/>
+          <w:b/>
+          <w:bCs/>
+          <w:sz w:val="28"/>
+          <w:szCs w:val="28"/>
+        </w:rPr>
+        <w:t>db.books.find({"reviews.name": "Ganon"})</w:t>
+      </w:r>
+      <w:r>
+        <w:rPr>
+          <w:rFonts w:ascii="Arial" w:hAnsi="Arial" w:cs="Arial"/>
+          <w:b/>
+          <w:bCs/>
+          <w:sz w:val="28"/>
+          <w:szCs w:val="28"/>
+        </w:rPr>
+        <w:t xml:space="preserve">: </w:t>
+      </w:r>
+      <w:r>
+        <w:rPr>
+          <w:rFonts w:ascii="Arial" w:hAnsi="Arial" w:cs="Arial"/>
+          <w:sz w:val="28"/>
+          <w:szCs w:val="28"/>
+        </w:rPr>
+        <w:t>Câu lệnh này là để tìm giá</w:t>
+      </w:r>
+    </w:p>
+    <w:p>
+      <w:pPr>
+        <w:tabs>
+          <w:tab w:val="left" w:pos="948"/>
+        </w:tabs>
+        <w:rPr>
+          <w:rFonts w:ascii="Arial" w:hAnsi="Arial" w:cs="Arial"/>
+          <w:sz w:val="28"/>
+          <w:szCs w:val="28"/>
+        </w:rPr>
+      </w:pPr>
+    </w:p>
+    <w:p>
+      <w:pPr>
+        <w:pStyle w:val="oancuaDanhsach"/>
+        <w:numPr>
+          <w:ilvl w:val="0"/>
+          <w:numId w:val="2"/>
+        </w:numPr>
+        <w:tabs>
+          <w:tab w:val="left" w:pos="948"/>
+        </w:tabs>
+        <w:rPr>
+          <w:rFonts w:ascii="Arial" w:hAnsi="Arial" w:cs="Arial"/>
+          <w:sz w:val="28"/>
+          <w:szCs w:val="28"/>
+        </w:rPr>
+      </w:pPr>
+      <w:r>
+        <w:rPr>
+          <w:rFonts w:ascii="Arial" w:hAnsi="Arial" w:cs="Arial"/>
+          <w:sz w:val="28"/>
+          <w:szCs w:val="28"/>
+        </w:rPr>
+        <w:t>Deleting documents</w:t>
+      </w:r>
+    </w:p>
+    <w:p>
+      <w:pPr>
+        <w:pStyle w:val="oancuaDanhsach"/>
+        <w:numPr>
+          <w:ilvl w:val="0"/>
+          <w:numId w:val="1"/>
+        </w:numPr>
+        <w:tabs>
+          <w:tab w:val="left" w:pos="948"/>
+        </w:tabs>
+        <w:rPr>
+          <w:rFonts w:ascii="Arial" w:hAnsi="Arial" w:cs="Arial"/>
+          <w:sz w:val="28"/>
+          <w:szCs w:val="28"/>
+        </w:rPr>
+      </w:pPr>
+      <w:r>
+        <w:rPr>
+          <w:rFonts w:ascii="Arial" w:hAnsi="Arial" w:cs="Arial"/>
+          <w:b/>
+          <w:bCs/>
+          <w:sz w:val="28"/>
+          <w:szCs w:val="28"/>
+        </w:rPr>
+        <w:t>db.books.deleteOne({_id: ObjectId('66b8b38bba49b59c45947068'</w:t>
+      </w:r>
+      <w:r>
+        <w:rPr>
+          <w:rFonts w:ascii="Arial" w:hAnsi="Arial" w:cs="Arial"/>
+          <w:sz w:val="28"/>
+          <w:szCs w:val="28"/>
+        </w:rPr>
+        <w:t>)})</w:t>
+      </w:r>
+      <w:r>
+        <w:rPr>
+          <w:rFonts w:ascii="Arial" w:hAnsi="Arial" w:cs="Arial"/>
+          <w:sz w:val="28"/>
+          <w:szCs w:val="28"/>
+        </w:rPr>
+        <w:t>: xóa 1 cái theo id</w:t>
+      </w:r>
+      <w:r>
+        <w:rPr>
+          <w:rFonts w:ascii="Arial" w:hAnsi="Arial" w:cs="Arial"/>
+          <w:sz w:val="28"/>
+          <w:szCs w:val="28"/>
+        </w:rPr>
+        <w:t xml:space="preserve">, </w:t>
+      </w:r>
+    </w:p>
+    <w:p>
+      <w:pPr>
+        <w:pStyle w:val="oancuaDanhsach"/>
+        <w:numPr>
+          <w:ilvl w:val="0"/>
+          <w:numId w:val="1"/>
+        </w:numPr>
+        <w:tabs>
+          <w:tab w:val="left" w:pos="948"/>
+        </w:tabs>
+        <w:rPr>
+          <w:rFonts w:ascii="Arial" w:hAnsi="Arial" w:cs="Arial"/>
+          <w:b/>
+          <w:bCs/>
+          <w:sz w:val="28"/>
+          <w:szCs w:val="28"/>
+        </w:rPr>
+      </w:pPr>
+      <w:r>
+        <w:rPr>
+          <w:rFonts w:ascii="Arial" w:hAnsi="Arial" w:cs="Arial"/>
+          <w:b/>
+          <w:bCs/>
+          <w:sz w:val="28"/>
+          <w:szCs w:val="28"/>
+        </w:rPr>
+        <w:t>db.books.deleteOne({ genres: 'fantasy'})</w:t>
+      </w:r>
+      <w:r>
+        <w:rPr>
+          <w:rFonts w:ascii="Arial" w:hAnsi="Arial" w:cs="Arial"/>
+          <w:b/>
+          <w:bCs/>
+          <w:sz w:val="28"/>
+          <w:szCs w:val="28"/>
+        </w:rPr>
+        <w:t xml:space="preserve">: </w:t>
+      </w:r>
+      <w:r>
+        <w:rPr>
+          <w:rFonts w:ascii="Arial" w:hAnsi="Arial" w:cs="Arial"/>
+          <w:sz w:val="28"/>
+          <w:szCs w:val="28"/>
+        </w:rPr>
+        <w:t>tương tự mình cũng có thể dùng 1 đk xóa khác nhưng vì dùng deleteOne nên nó chỉ xóa object đầu tiên thỏa điều kiện</w:t>
+      </w:r>
+    </w:p>
+    <w:p>
+      <w:pPr>
+        <w:pStyle w:val="oancuaDanhsach"/>
+        <w:numPr>
+          <w:ilvl w:val="0"/>
+          <w:numId w:val="1"/>
+        </w:numPr>
+        <w:tabs>
+          <w:tab w:val="left" w:pos="948"/>
+        </w:tabs>
+        <w:rPr>
+          <w:rFonts w:ascii="Arial" w:hAnsi="Arial" w:cs="Arial"/>
+          <w:b/>
+          <w:bCs/>
+          <w:sz w:val="28"/>
+          <w:szCs w:val="28"/>
+        </w:rPr>
+      </w:pPr>
+      <w:r>
+        <w:rPr>
+          <w:rFonts w:ascii="Arial" w:hAnsi="Arial" w:cs="Arial"/>
+          <w:b/>
+          <w:bCs/>
+          <w:sz w:val="28"/>
+          <w:szCs w:val="28"/>
+        </w:rPr>
+        <w:t>db.books.deleteMany({author: "Thế Bảo"})</w:t>
+      </w:r>
+      <w:r>
+        <w:rPr>
+          <w:rFonts w:ascii="Arial" w:hAnsi="Arial" w:cs="Arial"/>
+          <w:b/>
+          <w:bCs/>
+          <w:sz w:val="28"/>
+          <w:szCs w:val="28"/>
+        </w:rPr>
+        <w:t xml:space="preserve">: </w:t>
+      </w:r>
+      <w:r>
+        <w:rPr>
+          <w:rFonts w:ascii="Arial" w:hAnsi="Arial" w:cs="Arial"/>
+          <w:sz w:val="28"/>
+          <w:szCs w:val="28"/>
+        </w:rPr>
+        <w:t>ở đây ta dùng deleteMany thì nó sẽ xóa all object thỏa điều kiện</w:t>
+      </w:r>
+    </w:p>
+    <w:p>
+      <w:pPr>
+        <w:tabs>
+          <w:tab w:val="left" w:pos="948"/>
+        </w:tabs>
+        <w:ind w:left="360"/>
+        <w:rPr>
+          <w:rFonts w:ascii="Arial" w:hAnsi="Arial" w:cs="Arial"/>
+          <w:b/>
+          <w:bCs/>
+          <w:sz w:val="28"/>
+          <w:szCs w:val="28"/>
+        </w:rPr>
+      </w:pPr>
+    </w:p>
+    <w:p>
+      <w:pPr>
+        <w:pStyle w:val="oancuaDanhsach"/>
+        <w:numPr>
+          <w:ilvl w:val="0"/>
+          <w:numId w:val="2"/>
+        </w:numPr>
+        <w:tabs>
+          <w:tab w:val="left" w:pos="948"/>
+        </w:tabs>
+        <w:rPr>
+          <w:rFonts w:ascii="Arial" w:hAnsi="Arial" w:cs="Arial"/>
+          <w:sz w:val="28"/>
+          <w:szCs w:val="28"/>
+        </w:rPr>
+      </w:pPr>
+      <w:r>
+        <w:rPr>
+          <w:rFonts w:ascii="Arial" w:hAnsi="Arial" w:cs="Arial"/>
+          <w:sz w:val="28"/>
+          <w:szCs w:val="28"/>
+        </w:rPr>
+        <w:t>updating documents</w:t>
+      </w:r>
+    </w:p>
+    <w:p>
+      <w:pPr>
+        <w:pStyle w:val="oancuaDanhsach"/>
+        <w:numPr>
+          <w:ilvl w:val="0"/>
+          <w:numId w:val="1"/>
+        </w:numPr>
+        <w:tabs>
+          <w:tab w:val="left" w:pos="948"/>
+        </w:tabs>
+        <w:rPr>
+          <w:rFonts w:ascii="Arial" w:hAnsi="Arial" w:cs="Arial"/>
+          <w:b/>
+          <w:bCs/>
+          <w:sz w:val="28"/>
+          <w:szCs w:val="28"/>
+        </w:rPr>
+      </w:pPr>
+      <w:r>
+        <w:rPr>
+          <w:rFonts w:ascii="Arial" w:hAnsi="Arial" w:cs="Arial"/>
+          <w:b/>
+          <w:bCs/>
+          <w:sz w:val="28"/>
+          <w:szCs w:val="28"/>
+        </w:rPr>
+        <w:t>db.books.updateOne({ _id: ObjectId('66b8b38bba49b59c45947068')}, {$set: {rating: 1, pages: 10}})</w:t>
+      </w:r>
+      <w:r>
+        <w:rPr>
+          <w:rFonts w:ascii="Arial" w:hAnsi="Arial" w:cs="Arial"/>
+          <w:sz w:val="28"/>
+          <w:szCs w:val="28"/>
+        </w:rPr>
+        <w:t>: ở đây mình update 1 object dựa vào _id của nó và dùng từ khóa $set để updata 2 trường rating: new value, pages: new value</w:t>
+      </w:r>
+    </w:p>
+    <w:p>
+      <w:pPr>
+        <w:pStyle w:val="oancuaDanhsach"/>
+        <w:numPr>
+          <w:ilvl w:val="0"/>
+          <w:numId w:val="1"/>
+        </w:numPr>
+        <w:tabs>
+          <w:tab w:val="left" w:pos="948"/>
+        </w:tabs>
+        <w:rPr>
+          <w:rFonts w:ascii="Arial" w:hAnsi="Arial" w:cs="Arial"/>
+          <w:b/>
+          <w:bCs/>
+          <w:sz w:val="28"/>
+          <w:szCs w:val="28"/>
+        </w:rPr>
+      </w:pPr>
+      <w:r>
+        <w:rPr>
+          <w:rFonts w:ascii="Arial" w:hAnsi="Arial" w:cs="Arial"/>
+          <w:b/>
+          <w:bCs/>
+          <w:sz w:val="28"/>
+          <w:szCs w:val="28"/>
+        </w:rPr>
+        <w:t>db.books.updateMany({author: "Thế Bảo"}, {$set: {author: "Thế Bảo mới update nè"}})</w:t>
+      </w:r>
+      <w:r>
+        <w:rPr>
+          <w:rFonts w:ascii="Arial" w:hAnsi="Arial" w:cs="Arial"/>
+          <w:b/>
+          <w:bCs/>
+          <w:sz w:val="28"/>
+          <w:szCs w:val="28"/>
+        </w:rPr>
+        <w:t xml:space="preserve">: </w:t>
+      </w:r>
+      <w:r>
+        <w:rPr>
+          <w:rFonts w:ascii="Arial" w:hAnsi="Arial" w:cs="Arial"/>
+          <w:sz w:val="28"/>
+          <w:szCs w:val="28"/>
+        </w:rPr>
+        <w:t>ở đây mình dùng update nhiều object dựa vào author là Thế Bảo vế sau tương tự như ở trên</w:t>
+      </w:r>
+    </w:p>
+    <w:p>
+      <w:pPr>
+        <w:pStyle w:val="oancuaDanhsach"/>
+        <w:numPr>
+          <w:ilvl w:val="0"/>
+          <w:numId w:val="1"/>
+        </w:numPr>
+        <w:tabs>
+          <w:tab w:val="left" w:pos="948"/>
+        </w:tabs>
+        <w:rPr>
+          <w:rFonts w:ascii="Arial" w:hAnsi="Arial" w:cs="Arial"/>
+          <w:b/>
+          <w:bCs/>
+          <w:sz w:val="28"/>
+          <w:szCs w:val="28"/>
+        </w:rPr>
+      </w:pPr>
+      <w:r>
+        <w:rPr>
+          <w:rFonts w:ascii="Arial" w:hAnsi="Arial" w:cs="Arial"/>
+          <w:b/>
+          <w:bCs/>
+          <w:sz w:val="28"/>
+          <w:szCs w:val="28"/>
+        </w:rPr>
+        <w:t>db.books.updateOne({_id: ObjectId('66b76d75818aebda4329ba23')}, {$inc: {pages: 2}})</w:t>
+      </w:r>
+      <w:r>
+        <w:rPr>
+          <w:rFonts w:ascii="Arial" w:hAnsi="Arial" w:cs="Arial"/>
+          <w:sz w:val="28"/>
+          <w:szCs w:val="28"/>
+        </w:rPr>
+        <w:t>: ở đây mình cũng dùng update 1 object và dựa vào id nhưng mình không dùng từ khóa $set mà là $inc (increment)</w:t>
+      </w:r>
+      <w:r>
+        <w:rPr>
+          <w:rFonts w:ascii="Arial" w:hAnsi="Arial" w:cs="Arial"/>
+          <w:sz w:val="28"/>
+          <w:szCs w:val="28"/>
+        </w:rPr>
+        <w:t xml:space="preserve">, cái cần update ở đây là pages </w:t>
+      </w:r>
+      <w:r>
+        <w:rPr>
+          <w:rFonts w:ascii="Arial" w:hAnsi="Arial" w:cs="Arial"/>
+          <w:sz w:val="28"/>
+          <w:szCs w:val="28"/>
+        </w:rPr>
+        <w:lastRenderedPageBreak/>
+        <w:t>với value là 2 thì sau khi update xong thì giá trị của pages này sẽ tăng lên 2. Đường nhiên vì là tăng giá trị lên nên chỉ có tác dụng với numeric type còn nếu khác bị lỗi. Tương tự mình dùng inc mà value âm thì nó có nghĩa là giảm</w:t>
+      </w:r>
+    </w:p>
+    <w:p>
+      <w:pPr>
+        <w:pStyle w:val="oancuaDanhsach"/>
+        <w:numPr>
+          <w:ilvl w:val="0"/>
+          <w:numId w:val="1"/>
+        </w:numPr>
+        <w:tabs>
+          <w:tab w:val="left" w:pos="948"/>
+        </w:tabs>
+        <w:rPr>
+          <w:rFonts w:ascii="Arial" w:hAnsi="Arial" w:cs="Arial"/>
+          <w:b/>
+          <w:bCs/>
+          <w:sz w:val="28"/>
+          <w:szCs w:val="28"/>
+        </w:rPr>
+      </w:pPr>
+      <w:r>
+        <w:rPr>
+          <w:rFonts w:ascii="Arial" w:hAnsi="Arial" w:cs="Arial"/>
+          <w:b/>
+          <w:bCs/>
+          <w:sz w:val="28"/>
+          <w:szCs w:val="28"/>
+        </w:rPr>
+        <w:t>db.books.updateOne({_id: ObjectId('66b76d75818aebda4329ba23')}, {$pull: {genres: "tình cảm"}})</w:t>
+      </w:r>
+      <w:r>
+        <w:rPr>
+          <w:rFonts w:ascii="Arial" w:hAnsi="Arial" w:cs="Arial"/>
+          <w:b/>
+          <w:bCs/>
+          <w:sz w:val="28"/>
+          <w:szCs w:val="28"/>
+        </w:rPr>
+        <w:t xml:space="preserve">: </w:t>
+      </w:r>
+      <w:r>
+        <w:rPr>
+          <w:rFonts w:ascii="Arial" w:hAnsi="Arial" w:cs="Arial"/>
+          <w:sz w:val="28"/>
+          <w:szCs w:val="28"/>
+        </w:rPr>
+        <w:t>Nếu mình dùng câu lệnh này với từ khóa $pull thì nó sẽ xóa (kéo) value “tình cảm” ra khỏi key genres</w:t>
+      </w:r>
+      <w:r>
+        <w:rPr>
+          <w:rFonts w:ascii="Arial" w:hAnsi="Arial" w:cs="Arial"/>
+          <w:sz w:val="28"/>
+          <w:szCs w:val="28"/>
+        </w:rPr>
+        <w:t xml:space="preserve"> của object có id kia</w:t>
+      </w:r>
+    </w:p>
+    <w:p>
+      <w:pPr>
+        <w:pStyle w:val="oancuaDanhsach"/>
+        <w:numPr>
+          <w:ilvl w:val="0"/>
+          <w:numId w:val="1"/>
+        </w:numPr>
+        <w:tabs>
+          <w:tab w:val="left" w:pos="948"/>
+        </w:tabs>
+        <w:rPr>
+          <w:rFonts w:ascii="Arial" w:hAnsi="Arial" w:cs="Arial"/>
+          <w:b/>
+          <w:bCs/>
+          <w:sz w:val="28"/>
+          <w:szCs w:val="28"/>
+        </w:rPr>
+      </w:pPr>
+      <w:r>
+        <w:rPr>
+          <w:rFonts w:ascii="Arial" w:hAnsi="Arial" w:cs="Arial"/>
+          <w:b/>
+          <w:bCs/>
+          <w:sz w:val="28"/>
+          <w:szCs w:val="28"/>
+        </w:rPr>
+        <w:t>db.books.updateOne({_id: ObjectId('66b76d75818aebda4329ba23')}, {$</w:t>
+      </w:r>
+      <w:r>
+        <w:rPr>
+          <w:rFonts w:ascii="Arial" w:hAnsi="Arial" w:cs="Arial"/>
+          <w:b/>
+          <w:bCs/>
+          <w:sz w:val="28"/>
+          <w:szCs w:val="28"/>
+        </w:rPr>
+        <w:t>push</w:t>
+      </w:r>
+      <w:r>
+        <w:rPr>
+          <w:rFonts w:ascii="Arial" w:hAnsi="Arial" w:cs="Arial"/>
+          <w:b/>
+          <w:bCs/>
+          <w:sz w:val="28"/>
+          <w:szCs w:val="28"/>
+        </w:rPr>
+        <w:t>: {genres: "tình cảm"}})</w:t>
+      </w:r>
+      <w:r>
+        <w:rPr>
+          <w:rFonts w:ascii="Arial" w:hAnsi="Arial" w:cs="Arial"/>
+          <w:b/>
+          <w:bCs/>
+          <w:sz w:val="28"/>
+          <w:szCs w:val="28"/>
+        </w:rPr>
+        <w:t xml:space="preserve">: </w:t>
+      </w:r>
+      <w:r>
+        <w:rPr>
+          <w:rFonts w:ascii="Arial" w:hAnsi="Arial" w:cs="Arial"/>
+          <w:sz w:val="28"/>
+          <w:szCs w:val="28"/>
+        </w:rPr>
+        <w:t>Nếu mình dùng câu lệnh này với từ khóa $</w:t>
+      </w:r>
+      <w:r>
+        <w:rPr>
+          <w:rFonts w:ascii="Arial" w:hAnsi="Arial" w:cs="Arial"/>
+          <w:sz w:val="28"/>
+          <w:szCs w:val="28"/>
+        </w:rPr>
+        <w:t>push ngược lại ở trên</w:t>
+      </w:r>
+      <w:r>
+        <w:rPr>
+          <w:rFonts w:ascii="Arial" w:hAnsi="Arial" w:cs="Arial"/>
+          <w:sz w:val="28"/>
+          <w:szCs w:val="28"/>
+        </w:rPr>
+        <w:t xml:space="preserve"> thì nó sẽ </w:t>
+      </w:r>
+      <w:r>
+        <w:rPr>
+          <w:rFonts w:ascii="Arial" w:hAnsi="Arial" w:cs="Arial"/>
+          <w:sz w:val="28"/>
+          <w:szCs w:val="28"/>
+        </w:rPr>
+        <w:t>thêm</w:t>
+      </w:r>
+      <w:r>
+        <w:rPr>
+          <w:rFonts w:ascii="Arial" w:hAnsi="Arial" w:cs="Arial"/>
+          <w:sz w:val="28"/>
+          <w:szCs w:val="28"/>
+        </w:rPr>
+        <w:t xml:space="preserve"> (</w:t>
+      </w:r>
+      <w:r>
+        <w:rPr>
+          <w:rFonts w:ascii="Arial" w:hAnsi="Arial" w:cs="Arial"/>
+          <w:sz w:val="28"/>
+          <w:szCs w:val="28"/>
+        </w:rPr>
+        <w:t>đẩy</w:t>
+      </w:r>
+      <w:r>
+        <w:rPr>
+          <w:rFonts w:ascii="Arial" w:hAnsi="Arial" w:cs="Arial"/>
+          <w:sz w:val="28"/>
+          <w:szCs w:val="28"/>
+        </w:rPr>
+        <w:t xml:space="preserve">) value “tình cảm” </w:t>
+      </w:r>
+      <w:r>
+        <w:rPr>
+          <w:rFonts w:ascii="Arial" w:hAnsi="Arial" w:cs="Arial"/>
+          <w:sz w:val="28"/>
+          <w:szCs w:val="28"/>
+        </w:rPr>
+        <w:t>vào</w:t>
+      </w:r>
+      <w:r>
+        <w:rPr>
+          <w:rFonts w:ascii="Arial" w:hAnsi="Arial" w:cs="Arial"/>
+          <w:sz w:val="28"/>
+          <w:szCs w:val="28"/>
+        </w:rPr>
+        <w:t xml:space="preserve"> key genres của object có id kia</w:t>
+      </w:r>
+    </w:p>
+    <w:p>
+      <w:pPr>
+        <w:pStyle w:val="oancuaDanhsach"/>
+        <w:numPr>
+          <w:ilvl w:val="0"/>
+          <w:numId w:val="1"/>
+        </w:numPr>
+        <w:tabs>
+          <w:tab w:val="left" w:pos="948"/>
+        </w:tabs>
+        <w:rPr>
+          <w:rFonts w:ascii="Arial" w:hAnsi="Arial" w:cs="Arial"/>
+          <w:b/>
+          <w:bCs/>
+          <w:sz w:val="28"/>
+          <w:szCs w:val="28"/>
+        </w:rPr>
+      </w:pPr>
+      <w:r>
+        <w:rPr>
+          <w:rFonts w:ascii="Arial" w:hAnsi="Arial" w:cs="Arial"/>
+          <w:b/>
+          <w:bCs/>
+          <w:sz w:val="28"/>
+          <w:szCs w:val="28"/>
+        </w:rPr>
+        <w:t>db.books.updateOne({_id: ObjectId('66b76d75818aebda4329ba23')}, {$push: {genres: {$each: ["1", "2"]}}})</w:t>
+      </w:r>
+      <w:r>
+        <w:rPr>
+          <w:rFonts w:ascii="Arial" w:hAnsi="Arial" w:cs="Arial"/>
+          <w:b/>
+          <w:bCs/>
+          <w:sz w:val="28"/>
+          <w:szCs w:val="28"/>
+        </w:rPr>
+        <w:t xml:space="preserve">: </w:t>
+      </w:r>
+      <w:r>
+        <w:rPr>
+          <w:rFonts w:ascii="Arial" w:hAnsi="Arial" w:cs="Arial"/>
+          <w:sz w:val="28"/>
+          <w:szCs w:val="28"/>
+        </w:rPr>
+        <w:t>Dùng từ khóa $each : array thì sẽ thêm được nhiều giá trị cùng 1 lúc vào mảng genres</w:t>
+      </w:r>
+    </w:p>
+    <w:p>
+      <w:pPr>
+        <w:pStyle w:val="oancuaDanhsach"/>
+        <w:numPr>
+          <w:ilvl w:val="0"/>
+          <w:numId w:val="1"/>
+        </w:numPr>
+        <w:tabs>
+          <w:tab w:val="left" w:pos="948"/>
+        </w:tabs>
+        <w:rPr>
+          <w:rFonts w:ascii="Arial" w:hAnsi="Arial" w:cs="Arial"/>
+          <w:b/>
+          <w:bCs/>
+          <w:sz w:val="28"/>
+          <w:szCs w:val="28"/>
+        </w:rPr>
+      </w:pPr>
+      <w:r>
+        <w:rPr>
+          <w:rFonts w:ascii="Arial" w:hAnsi="Arial" w:cs="Arial"/>
+          <w:b/>
+          <w:bCs/>
+          <w:sz w:val="28"/>
+          <w:szCs w:val="28"/>
+        </w:rPr>
+        <w:t>db.books.updateOne({_id: ObjectId('66b76d75818aebda4329ba23')}, {$push: {genres: ["1", "2"]}})</w:t>
+      </w:r>
+      <w:r>
+        <w:rPr>
+          <w:rFonts w:ascii="Arial" w:hAnsi="Arial" w:cs="Arial"/>
+          <w:b/>
+          <w:bCs/>
+          <w:sz w:val="28"/>
+          <w:szCs w:val="28"/>
+        </w:rPr>
+        <w:t xml:space="preserve">: </w:t>
+      </w:r>
+      <w:r>
+        <w:rPr>
+          <w:rFonts w:ascii="Arial" w:hAnsi="Arial" w:cs="Arial"/>
+          <w:sz w:val="28"/>
+          <w:szCs w:val="28"/>
+        </w:rPr>
+        <w:t>Còn nếu mình dùng như vầy không có từ khóa $each thì sẽ thêm 1 mảng mới là mảng con nằm trong mảng ganres</w:t>
+      </w:r>
+    </w:p>
+    <w:p>
+      <w:pPr>
+        <w:tabs>
+          <w:tab w:val="left" w:pos="948"/>
+        </w:tabs>
+        <w:ind w:left="360"/>
+        <w:rPr>
+          <w:rFonts w:ascii="Arial" w:hAnsi="Arial" w:cs="Arial"/>
+          <w:b/>
+          <w:bCs/>
+          <w:sz w:val="28"/>
+          <w:szCs w:val="28"/>
+        </w:rPr>
+      </w:pPr>
     </w:p>
     <w:sectPr>
       <w:pgSz w:w="12240" w:h="15840"/>
@@ -1844,7 +2984,7 @@
         <w:rFonts w:ascii="Arial" w:eastAsiaTheme="minorHAnsi" w:hAnsi="Arial" w:cs="Arial" w:hint="default"/>
       </w:rPr>
     </w:lvl>
-    <w:lvl w:ilvl="1" w:tplc="04090003" w:tentative="1">
+    <w:lvl w:ilvl="1" w:tplc="04090003">
       <w:start w:val="1"/>
       <w:numFmt w:val="bullet"/>
       <w:lvlText w:val="o"/>
@@ -2057,7 +3197,7 @@
   <w:abstractNum w:abstractNumId="2" w15:restartNumberingAfterBreak="0">
     <w:nsid w:val="6CBC3407"/>
     <w:multiLevelType w:val="hybridMultilevel"/>
-    <w:tmpl w:val="E42AC822"/>
+    <w:tmpl w:val="1916A948"/>
     <w:lvl w:ilvl="0" w:tplc="0409000F">
       <w:start w:val="1"/>
       <w:numFmt w:val="decimal"/>
@@ -2782,7 +3922,6 @@
   <w:style w:type="character" w:default="1" w:styleId="Phngmcinhcuaoanvn">
     <w:name w:val="Default Paragraph Font"/>
     <w:uiPriority w:val="1"/>
-    <w:semiHidden/>
     <w:unhideWhenUsed/>
   </w:style>
   <w:style w:type="table" w:default="1" w:styleId="BangThngthng">
@@ -3096,6 +4235,36 @@
       <w:spacing w:val="5"/>
     </w:rPr>
   </w:style>
+  <w:style w:type="paragraph" w:styleId="HTMLinhdangtrc">
+    <w:name w:val="HTML Preformatted"/>
+    <w:basedOn w:val="Binhthng"/>
+    <w:link w:val="HTMLinhdangtrcChar"/>
+    <w:uiPriority w:val="99"/>
+    <w:semiHidden/>
+    <w:unhideWhenUsed/>
+    <w:rsid w:val="00930D33"/>
+    <w:pPr>
+      <w:spacing w:after="0" w:line="240" w:lineRule="auto"/>
+    </w:pPr>
+    <w:rPr>
+      <w:rFonts w:ascii="Consolas" w:hAnsi="Consolas"/>
+      <w:sz w:val="20"/>
+      <w:szCs w:val="20"/>
+    </w:rPr>
+  </w:style>
+  <w:style w:type="character" w:customStyle="1" w:styleId="HTMLinhdangtrcChar">
+    <w:name w:val="HTML Định dạng trước Char"/>
+    <w:basedOn w:val="Phngmcinhcuaoanvn"/>
+    <w:link w:val="HTMLinhdangtrc"/>
+    <w:uiPriority w:val="99"/>
+    <w:semiHidden/>
+    <w:rsid w:val="00930D33"/>
+    <w:rPr>
+      <w:rFonts w:ascii="Consolas" w:hAnsi="Consolas"/>
+      <w:sz w:val="20"/>
+      <w:szCs w:val="20"/>
+    </w:rPr>
+  </w:style>
 </w:styles>
 </file>
 

</xml_diff>